<commit_message>
add new content to code and paper
</commit_message>
<xml_diff>
--- a/Project DSAN 6400.docx
+++ b/Project DSAN 6400.docx
@@ -4,7 +4,7 @@
   <w:body>
     <w:p>
       <w:pPr>
-        <w:pStyle w:val="Heading1"/>
+        <w:pStyle w:val="1"/>
         <w:spacing w:before="60"/>
         <w:ind w:left="2043" w:hanging="1638"/>
         <w:jc w:val="center"/>
@@ -105,7 +105,7 @@
     </w:p>
     <w:p>
       <w:pPr>
-        <w:pStyle w:val="Heading1"/>
+        <w:pStyle w:val="1"/>
         <w:spacing w:before="60"/>
         <w:ind w:left="2043" w:hanging="1638"/>
         <w:jc w:val="center"/>
@@ -125,7 +125,7 @@
     </w:p>
     <w:p>
       <w:pPr>
-        <w:pStyle w:val="Heading1"/>
+        <w:pStyle w:val="1"/>
         <w:spacing w:before="60"/>
         <w:ind w:left="2043" w:hanging="1638"/>
         <w:jc w:val="center"/>
@@ -166,7 +166,7 @@
     </w:p>
     <w:p>
       <w:pPr>
-        <w:pStyle w:val="Heading1"/>
+        <w:pStyle w:val="1"/>
         <w:spacing w:before="60"/>
         <w:ind w:left="2043" w:hanging="1638"/>
         <w:jc w:val="center"/>
@@ -207,7 +207,7 @@
     </w:p>
     <w:p>
       <w:pPr>
-        <w:pStyle w:val="BodyText"/>
+        <w:pStyle w:val="a3"/>
         <w:spacing w:before="201"/>
         <w:ind w:left="0"/>
         <w:rPr>
@@ -236,7 +236,7 @@
     </w:p>
     <w:p>
       <w:pPr>
-        <w:pStyle w:val="BodyText"/>
+        <w:pStyle w:val="a3"/>
         <w:spacing w:before="202"/>
         <w:ind w:right="115"/>
         <w:jc w:val="both"/>
@@ -352,7 +352,7 @@
     </w:p>
     <w:p>
       <w:pPr>
-        <w:pStyle w:val="BodyText"/>
+        <w:pStyle w:val="a3"/>
         <w:spacing w:before="2"/>
         <w:ind w:left="0"/>
       </w:pPr>
@@ -522,13 +522,13 @@
     </w:p>
     <w:p>
       <w:pPr>
-        <w:pStyle w:val="BodyText"/>
+        <w:pStyle w:val="a3"/>
         <w:ind w:left="0"/>
       </w:pPr>
     </w:p>
     <w:p>
       <w:pPr>
-        <w:pStyle w:val="BodyText"/>
+        <w:pStyle w:val="a3"/>
         <w:ind w:left="0"/>
       </w:pPr>
     </w:p>
@@ -543,7 +543,7 @@
     </w:p>
     <w:p>
       <w:pPr>
-        <w:pStyle w:val="Heading1"/>
+        <w:pStyle w:val="1"/>
         <w:numPr>
           <w:ilvl w:val="0"/>
           <w:numId w:val="1"/>
@@ -567,7 +567,7 @@
     </w:p>
     <w:p>
       <w:pPr>
-        <w:pStyle w:val="BodyText"/>
+        <w:pStyle w:val="a3"/>
         <w:spacing w:before="56"/>
         <w:ind w:right="39"/>
         <w:jc w:val="both"/>
@@ -677,13 +677,13 @@
     </w:p>
     <w:p>
       <w:pPr>
-        <w:pStyle w:val="BodyText"/>
+        <w:pStyle w:val="a3"/>
         <w:ind w:left="0"/>
       </w:pPr>
     </w:p>
     <w:p>
       <w:pPr>
-        <w:pStyle w:val="BodyText"/>
+        <w:pStyle w:val="a3"/>
         <w:ind w:right="40"/>
         <w:jc w:val="both"/>
       </w:pPr>
@@ -774,13 +774,13 @@
     </w:p>
     <w:p>
       <w:pPr>
-        <w:pStyle w:val="BodyText"/>
+        <w:pStyle w:val="a3"/>
         <w:ind w:left="0"/>
       </w:pPr>
     </w:p>
     <w:p>
       <w:pPr>
-        <w:pStyle w:val="BodyText"/>
+        <w:pStyle w:val="a3"/>
         <w:ind w:right="41"/>
         <w:jc w:val="both"/>
       </w:pPr>
@@ -817,14 +817,14 @@
     </w:p>
     <w:p>
       <w:pPr>
-        <w:pStyle w:val="BodyText"/>
+        <w:pStyle w:val="a3"/>
         <w:spacing w:before="1"/>
         <w:ind w:left="0"/>
       </w:pPr>
     </w:p>
     <w:p>
       <w:pPr>
-        <w:pStyle w:val="BodyText"/>
+        <w:pStyle w:val="a3"/>
         <w:ind w:right="38"/>
         <w:jc w:val="both"/>
       </w:pPr>
@@ -843,7 +843,7 @@
     </w:p>
     <w:p>
       <w:pPr>
-        <w:pStyle w:val="BodyText"/>
+        <w:pStyle w:val="a3"/>
         <w:spacing w:before="93"/>
         <w:ind w:right="118"/>
         <w:jc w:val="both"/>
@@ -857,14 +857,29 @@
     </w:p>
     <w:p>
       <w:pPr>
-        <w:pStyle w:val="BodyText"/>
+        <w:pStyle w:val="a3"/>
         <w:spacing w:before="12"/>
         <w:ind w:left="0"/>
-      </w:pPr>
-    </w:p>
-    <w:p>
-      <w:pPr>
-        <w:pStyle w:val="Heading1"/>
+        <w:rPr>
+          <w:rFonts w:eastAsiaTheme="minorEastAsia"/>
+          <w:lang w:eastAsia="zh-CN"/>
+        </w:rPr>
+      </w:pPr>
+    </w:p>
+    <w:p>
+      <w:pPr>
+        <w:pStyle w:val="a3"/>
+        <w:spacing w:before="12"/>
+        <w:ind w:left="0"/>
+        <w:rPr>
+          <w:rFonts w:eastAsiaTheme="minorEastAsia" w:hint="eastAsia"/>
+          <w:lang w:eastAsia="zh-CN"/>
+        </w:rPr>
+      </w:pPr>
+    </w:p>
+    <w:p>
+      <w:pPr>
+        <w:pStyle w:val="1"/>
         <w:numPr>
           <w:ilvl w:val="0"/>
           <w:numId w:val="1"/>
@@ -887,7 +902,7 @@
     </w:p>
     <w:p>
       <w:pPr>
-        <w:pStyle w:val="BodyText"/>
+        <w:pStyle w:val="a3"/>
         <w:spacing w:before="61"/>
         <w:ind w:right="110"/>
         <w:jc w:val="both"/>
@@ -1006,7 +1021,7 @@
     </w:p>
     <w:p>
       <w:pPr>
-        <w:pStyle w:val="BodyText"/>
+        <w:pStyle w:val="a3"/>
         <w:spacing w:before="229"/>
         <w:ind w:right="113"/>
         <w:jc w:val="both"/>
@@ -1139,7 +1154,7 @@
     </w:p>
     <w:p>
       <w:pPr>
-        <w:pStyle w:val="Heading1"/>
+        <w:pStyle w:val="1"/>
         <w:numPr>
           <w:ilvl w:val="0"/>
           <w:numId w:val="1"/>
@@ -1170,7 +1185,7 @@
     </w:p>
     <w:p>
       <w:pPr>
-        <w:pStyle w:val="BodyText"/>
+        <w:pStyle w:val="a3"/>
         <w:spacing w:before="56"/>
         <w:ind w:right="40"/>
         <w:jc w:val="both"/>
@@ -1289,14 +1304,14 @@
     </w:p>
     <w:p>
       <w:pPr>
-        <w:pStyle w:val="BodyText"/>
+        <w:pStyle w:val="a3"/>
         <w:spacing w:before="1"/>
         <w:ind w:left="0"/>
       </w:pPr>
     </w:p>
     <w:p>
       <w:pPr>
-        <w:pStyle w:val="BodyText"/>
+        <w:pStyle w:val="a3"/>
         <w:ind w:right="41"/>
         <w:jc w:val="both"/>
       </w:pPr>
@@ -1423,13 +1438,13 @@
     </w:p>
     <w:p>
       <w:pPr>
-        <w:pStyle w:val="BodyText"/>
+        <w:pStyle w:val="a3"/>
         <w:ind w:left="0"/>
       </w:pPr>
     </w:p>
     <w:p>
       <w:pPr>
-        <w:pStyle w:val="BodyText"/>
+        <w:pStyle w:val="a3"/>
         <w:spacing w:before="1"/>
         <w:ind w:right="38"/>
         <w:jc w:val="both"/>
@@ -1449,7 +1464,7 @@
     </w:p>
     <w:p>
       <w:pPr>
-        <w:pStyle w:val="BodyText"/>
+        <w:pStyle w:val="a3"/>
         <w:spacing w:before="1"/>
         <w:ind w:right="38"/>
         <w:jc w:val="both"/>
@@ -1457,7 +1472,7 @@
     </w:p>
     <w:p>
       <w:pPr>
-        <w:pStyle w:val="BodyText"/>
+        <w:pStyle w:val="a3"/>
         <w:spacing w:before="1"/>
         <w:ind w:right="38"/>
         <w:jc w:val="both"/>
@@ -1466,12 +1481,20 @@
         <w:t xml:space="preserve">The dataset used is Traffic Prediction Dataset. </w:t>
       </w:r>
       <w:r>
-        <w:t>It uses the Traffic Prediction Dataset, located on Kaggle and provided by Fedesoriano. This presents vast data banking toward the analysis and prediction of traffic patterns that characterize any urban setting. There is important data capturing a number of attributes crucial for comprehension and modeling of the traffic flow. Other variables that can be added include the traffic volume, normally the number of vehicles passing a given point in a given unit of time, and temporal data like day of week, time of day, and date, relevant for periodicity in traffic. It also includes weather data: temperature, rainfall, and wind speed—information extrinsic to the dynamics of traffic and thus useful in increasing the accuracy of prediction. It gives more insight into the level of congestion and how efficient the traffic flow is with data on traffic speed. This dataset captures data at frequent time intervals, hence giving the granular view of the trends in traffic. This will help in doing a time series analysis for real-time prediction and management. This can prove to be a very good dataset for developing radial basis function networks and gated recurrent units machine learning models toward the accurate prediction of traffic conditions. Also, predictive modeling will be integrated with network analysis techniques for finding out and mitigating congestion at key locations in the road network. Furthermore, it represents a comprehensive source of datasets and versatile for the simulation of traffic scenarios, testing adaptive traffic management strategies, and further research in smart city infrastructures.</w:t>
-      </w:r>
-    </w:p>
-    <w:p>
-      <w:pPr>
-        <w:pStyle w:val="BodyText"/>
+        <w:t xml:space="preserve">It uses the Traffic Prediction Dataset, located on Kaggle and provided by </w:t>
+      </w:r>
+      <w:proofErr w:type="spellStart"/>
+      <w:r>
+        <w:t>Fedesoriano</w:t>
+      </w:r>
+      <w:proofErr w:type="spellEnd"/>
+      <w:r>
+        <w:t>. This presents vast data banking toward the analysis and prediction of traffic patterns that characterize any urban setting. There is important data capturing a number of attributes crucial for comprehension and modeling of the traffic flow. Other variables that can be added include the traffic volume, normally the number of vehicles passing a given point in a given unit of time, and temporal data like day of week, time of day, and date, relevant for periodicity in traffic. It also includes weather data: temperature, rainfall, and wind speed—information extrinsic to the dynamics of traffic and thus useful in increasing the accuracy of prediction. It gives more insight into the level of congestion and how efficient the traffic flow is with data on traffic speed. This dataset captures data at frequent time intervals, hence giving the granular view of the trends in traffic. This will help in doing a time series analysis for real-time prediction and management. This can prove to be a very good dataset for developing radial basis function networks and gated recurrent units machine learning models toward the accurate prediction of traffic conditions. Also, predictive modeling will be integrated with network analysis techniques for finding out and mitigating congestion at key locations in the road network. Furthermore, it represents a comprehensive source of datasets and versatile for the simulation of traffic scenarios, testing adaptive traffic management strategies, and further research in smart city infrastructures.</w:t>
+      </w:r>
+    </w:p>
+    <w:p>
+      <w:pPr>
+        <w:pStyle w:val="a3"/>
         <w:spacing w:before="1"/>
         <w:ind w:right="38"/>
         <w:jc w:val="both"/>
@@ -1479,7 +1502,7 @@
     </w:p>
     <w:p>
       <w:pPr>
-        <w:pStyle w:val="BodyText"/>
+        <w:pStyle w:val="a3"/>
         <w:spacing w:before="1"/>
         <w:ind w:right="38"/>
         <w:jc w:val="both"/>
@@ -1490,7 +1513,7 @@
     </w:p>
     <w:p>
       <w:pPr>
-        <w:pStyle w:val="BodyText"/>
+        <w:pStyle w:val="a3"/>
         <w:spacing w:before="1"/>
         <w:ind w:right="38"/>
         <w:jc w:val="both"/>
@@ -1544,7 +1567,7 @@
     </w:p>
     <w:p>
       <w:pPr>
-        <w:pStyle w:val="BodyText"/>
+        <w:pStyle w:val="a3"/>
         <w:spacing w:before="1"/>
         <w:ind w:right="38"/>
         <w:jc w:val="center"/>
@@ -1563,7 +1586,7 @@
     </w:p>
     <w:p>
       <w:pPr>
-        <w:pStyle w:val="BodyText"/>
+        <w:pStyle w:val="a3"/>
         <w:spacing w:before="1"/>
         <w:ind w:right="38"/>
         <w:jc w:val="both"/>
@@ -1571,7 +1594,7 @@
     </w:p>
     <w:p>
       <w:pPr>
-        <w:pStyle w:val="BodyText"/>
+        <w:pStyle w:val="a3"/>
         <w:spacing w:before="1"/>
         <w:ind w:right="38"/>
         <w:jc w:val="both"/>
@@ -1582,14 +1605,29 @@
     </w:p>
     <w:p>
       <w:pPr>
-        <w:pStyle w:val="BodyText"/>
+        <w:pStyle w:val="a3"/>
         <w:spacing w:before="15"/>
         <w:ind w:left="0"/>
-      </w:pPr>
-    </w:p>
-    <w:p>
-      <w:pPr>
-        <w:pStyle w:val="Heading1"/>
+        <w:rPr>
+          <w:rFonts w:eastAsiaTheme="minorEastAsia"/>
+          <w:lang w:eastAsia="zh-CN"/>
+        </w:rPr>
+      </w:pPr>
+    </w:p>
+    <w:p>
+      <w:pPr>
+        <w:pStyle w:val="a3"/>
+        <w:spacing w:before="15"/>
+        <w:ind w:left="0"/>
+        <w:rPr>
+          <w:rFonts w:eastAsiaTheme="minorEastAsia" w:hint="eastAsia"/>
+          <w:lang w:eastAsia="zh-CN"/>
+        </w:rPr>
+      </w:pPr>
+    </w:p>
+    <w:p>
+      <w:pPr>
+        <w:pStyle w:val="1"/>
         <w:numPr>
           <w:ilvl w:val="0"/>
           <w:numId w:val="1"/>
@@ -1613,7 +1651,7 @@
     </w:p>
     <w:p>
       <w:pPr>
-        <w:pStyle w:val="BodyText"/>
+        <w:pStyle w:val="a3"/>
         <w:spacing w:before="56"/>
         <w:ind w:right="39"/>
         <w:jc w:val="both"/>
@@ -1678,14 +1716,14 @@
     </w:p>
     <w:p>
       <w:pPr>
-        <w:pStyle w:val="BodyText"/>
+        <w:pStyle w:val="a3"/>
         <w:spacing w:before="2"/>
         <w:ind w:left="0"/>
       </w:pPr>
     </w:p>
     <w:p>
       <w:pPr>
-        <w:pStyle w:val="BodyText"/>
+        <w:pStyle w:val="a3"/>
         <w:ind w:right="39"/>
         <w:jc w:val="both"/>
         <w:rPr>
@@ -1765,7 +1803,7 @@
     </w:p>
     <w:p>
       <w:pPr>
-        <w:pStyle w:val="BodyText"/>
+        <w:pStyle w:val="a3"/>
         <w:ind w:right="39"/>
         <w:jc w:val="both"/>
         <w:rPr>
@@ -1775,7 +1813,7 @@
     </w:p>
     <w:p>
       <w:pPr>
-        <w:pStyle w:val="BodyText"/>
+        <w:pStyle w:val="a3"/>
         <w:ind w:right="39"/>
         <w:jc w:val="both"/>
         <w:rPr>
@@ -1791,7 +1829,7 @@
     </w:p>
     <w:p>
       <w:pPr>
-        <w:pStyle w:val="BodyText"/>
+        <w:pStyle w:val="a3"/>
         <w:ind w:right="39"/>
         <w:jc w:val="both"/>
         <w:rPr>
@@ -1801,7 +1839,7 @@
     </w:p>
     <w:p>
       <w:pPr>
-        <w:pStyle w:val="BodyText"/>
+        <w:pStyle w:val="a3"/>
         <w:ind w:right="39"/>
         <w:jc w:val="both"/>
         <w:rPr>
@@ -1858,7 +1896,7 @@
     </w:p>
     <w:p>
       <w:pPr>
-        <w:pStyle w:val="BodyText"/>
+        <w:pStyle w:val="a3"/>
         <w:ind w:right="39"/>
         <w:jc w:val="center"/>
         <w:rPr>
@@ -1878,7 +1916,7 @@
     </w:p>
     <w:p>
       <w:pPr>
-        <w:pStyle w:val="BodyText"/>
+        <w:pStyle w:val="a3"/>
         <w:ind w:right="39"/>
         <w:jc w:val="both"/>
         <w:rPr>
@@ -1888,7 +1926,7 @@
     </w:p>
     <w:p>
       <w:pPr>
-        <w:pStyle w:val="BodyText"/>
+        <w:pStyle w:val="a3"/>
         <w:ind w:right="39"/>
         <w:jc w:val="both"/>
         <w:rPr>
@@ -1904,7 +1942,7 @@
     </w:p>
     <w:p>
       <w:pPr>
-        <w:pStyle w:val="BodyText"/>
+        <w:pStyle w:val="a3"/>
         <w:ind w:right="39"/>
         <w:jc w:val="both"/>
         <w:rPr>
@@ -1914,7 +1952,7 @@
     </w:p>
     <w:p>
       <w:pPr>
-        <w:pStyle w:val="BodyText"/>
+        <w:pStyle w:val="a3"/>
         <w:ind w:right="39"/>
         <w:jc w:val="both"/>
         <w:rPr>
@@ -1925,19 +1963,19 @@
         <w:rPr>
           <w:spacing w:val="-2"/>
         </w:rPr>
-        <w:t xml:space="preserve">The spring layout, minimization of crossings, and spreading the nodes as much as possible in space are all part of an idea that enhances readability of the graph. Beyond that, all nodes are </w:t>
+        <w:t xml:space="preserve">The spring layout, minimization of crossings, and spreading the nodes as much as possible in space are all part of an idea that </w:t>
       </w:r>
       <w:r>
         <w:rPr>
           <w:spacing w:val="-2"/>
         </w:rPr>
         <w:lastRenderedPageBreak/>
-        <w:t>colored light blue for better distinction, edges are gray-colored in order to represent the relations between nodes, and the edge labels show weights so that one can get at-a-glance knowledge about the magnitude of the traffic on each link.</w:t>
-      </w:r>
-    </w:p>
-    <w:p>
-      <w:pPr>
-        <w:pStyle w:val="BodyText"/>
+        <w:t>enhances readability of the graph. Beyond that, all nodes are colored light blue for better distinction, edges are gray-colored in order to represent the relations between nodes, and the edge labels show weights so that one can get at-a-glance knowledge about the magnitude of the traffic on each link.</w:t>
+      </w:r>
+    </w:p>
+    <w:p>
+      <w:pPr>
+        <w:pStyle w:val="a3"/>
         <w:ind w:right="39"/>
         <w:jc w:val="both"/>
         <w:rPr>
@@ -1947,7 +1985,7 @@
     </w:p>
     <w:p>
       <w:pPr>
-        <w:pStyle w:val="BodyText"/>
+        <w:pStyle w:val="a3"/>
         <w:ind w:right="39"/>
         <w:jc w:val="both"/>
         <w:rPr>
@@ -1963,7 +2001,7 @@
     </w:p>
     <w:p>
       <w:pPr>
-        <w:pStyle w:val="BodyText"/>
+        <w:pStyle w:val="a3"/>
         <w:ind w:right="39"/>
         <w:jc w:val="both"/>
         <w:rPr>
@@ -1973,7 +2011,7 @@
     </w:p>
     <w:p>
       <w:pPr>
-        <w:pStyle w:val="BodyText"/>
+        <w:pStyle w:val="a3"/>
         <w:ind w:right="39"/>
         <w:jc w:val="both"/>
         <w:rPr>
@@ -1989,13 +2027,13 @@
     </w:p>
     <w:p>
       <w:pPr>
-        <w:pStyle w:val="BodyText"/>
+        <w:pStyle w:val="a3"/>
         <w:ind w:left="0"/>
       </w:pPr>
     </w:p>
     <w:p>
       <w:pPr>
-        <w:pStyle w:val="BodyText"/>
+        <w:pStyle w:val="a3"/>
         <w:keepNext/>
         <w:ind w:left="0"/>
       </w:pPr>
@@ -2004,7 +2042,7 @@
           <w:noProof/>
         </w:rPr>
         <w:drawing>
-          <wp:inline distT="0" distB="0" distL="0" distR="0" wp14:anchorId="11B73CC7" wp14:editId="77CA24A4">
+          <wp:inline distT="0" distB="0" distL="0" distR="0" wp14:anchorId="11B73CC7" wp14:editId="68F49A07">
             <wp:extent cx="3112135" cy="1867281"/>
             <wp:effectExtent l="0" t="0" r="0" b="0"/>
             <wp:docPr id="4" name="Picture 4"/>
@@ -2048,7 +2086,7 @@
     </w:p>
     <w:p>
       <w:pPr>
-        <w:pStyle w:val="BodyText"/>
+        <w:pStyle w:val="a3"/>
         <w:ind w:right="39"/>
         <w:jc w:val="center"/>
         <w:rPr>
@@ -2076,7 +2114,7 @@
     </w:p>
     <w:p>
       <w:pPr>
-        <w:pStyle w:val="BodyText"/>
+        <w:pStyle w:val="a3"/>
         <w:ind w:right="39"/>
         <w:jc w:val="center"/>
         <w:rPr>
@@ -2088,7 +2126,7 @@
     </w:p>
     <w:p>
       <w:pPr>
-        <w:pStyle w:val="BodyText"/>
+        <w:pStyle w:val="a3"/>
         <w:spacing w:before="14"/>
         <w:ind w:left="0"/>
         <w:jc w:val="both"/>
@@ -2105,7 +2143,7 @@
     </w:p>
     <w:p>
       <w:pPr>
-        <w:pStyle w:val="BodyText"/>
+        <w:pStyle w:val="a3"/>
         <w:spacing w:before="14"/>
         <w:ind w:left="0"/>
         <w:jc w:val="both"/>
@@ -2116,7 +2154,7 @@
     </w:p>
     <w:p>
       <w:pPr>
-        <w:pStyle w:val="BodyText"/>
+        <w:pStyle w:val="a3"/>
         <w:spacing w:before="14"/>
         <w:ind w:left="0"/>
         <w:jc w:val="both"/>
@@ -2147,13 +2185,13 @@
           <w:shd w:val="clear" w:color="auto" w:fill="FFFFFF"/>
         </w:rPr>
         <w:br/>
-        <w:t xml:space="preserve">Some important things can be noted from this time series graph: Peak Periods: Counts reaching their highest points may correspond with rush hours/commuting times, major events or </w:t>
+        <w:t xml:space="preserve">Some important things can be noted from this time series graph: Peak Periods: Counts reaching their highest points may </w:t>
       </w:r>
       <w:r>
         <w:rPr>
           <w:shd w:val="clear" w:color="auto" w:fill="FFFFFF"/>
         </w:rPr>
-        <w:t xml:space="preserve">holidays. </w:t>
+        <w:t xml:space="preserve">correspond with rush hours/commuting times, major events or holidays. </w:t>
       </w:r>
       <w:r>
         <w:rPr>
@@ -2171,7 +2209,7 @@
     </w:p>
     <w:p>
       <w:pPr>
-        <w:pStyle w:val="BodyText"/>
+        <w:pStyle w:val="a3"/>
         <w:spacing w:before="14"/>
         <w:ind w:left="0"/>
         <w:jc w:val="both"/>
@@ -2182,7 +2220,7 @@
     </w:p>
     <w:p>
       <w:pPr>
-        <w:pStyle w:val="BodyText"/>
+        <w:pStyle w:val="a3"/>
         <w:spacing w:before="14"/>
         <w:ind w:left="0"/>
         <w:jc w:val="both"/>
@@ -2240,7 +2278,7 @@
     </w:p>
     <w:p>
       <w:pPr>
-        <w:pStyle w:val="BodyText"/>
+        <w:pStyle w:val="a3"/>
         <w:ind w:right="39"/>
         <w:jc w:val="center"/>
         <w:rPr>
@@ -2268,7 +2306,7 @@
     </w:p>
     <w:p>
       <w:pPr>
-        <w:pStyle w:val="BodyText"/>
+        <w:pStyle w:val="a3"/>
         <w:ind w:right="39"/>
         <w:jc w:val="center"/>
         <w:rPr>
@@ -2280,7 +2318,7 @@
     </w:p>
     <w:p>
       <w:pPr>
-        <w:pStyle w:val="BodyText"/>
+        <w:pStyle w:val="a3"/>
         <w:ind w:right="39"/>
         <w:jc w:val="both"/>
         <w:rPr>
@@ -2296,7 +2334,7 @@
     </w:p>
     <w:p>
       <w:pPr>
-        <w:pStyle w:val="BodyText"/>
+        <w:pStyle w:val="a3"/>
         <w:ind w:right="39"/>
         <w:jc w:val="both"/>
         <w:rPr>
@@ -2306,7 +2344,7 @@
     </w:p>
     <w:p>
       <w:pPr>
-        <w:pStyle w:val="BodyText"/>
+        <w:pStyle w:val="a3"/>
         <w:ind w:right="39"/>
         <w:jc w:val="both"/>
         <w:rPr>
@@ -2322,7 +2360,7 @@
     </w:p>
     <w:p>
       <w:pPr>
-        <w:pStyle w:val="BodyText"/>
+        <w:pStyle w:val="a3"/>
         <w:numPr>
           <w:ilvl w:val="0"/>
           <w:numId w:val="3"/>
@@ -2342,14 +2380,14 @@
     </w:p>
     <w:p>
       <w:pPr>
-        <w:pStyle w:val="BodyText"/>
+        <w:pStyle w:val="a3"/>
         <w:ind w:right="39"/>
         <w:jc w:val="both"/>
       </w:pPr>
     </w:p>
     <w:p>
       <w:pPr>
-        <w:pStyle w:val="BodyText"/>
+        <w:pStyle w:val="a3"/>
         <w:numPr>
           <w:ilvl w:val="0"/>
           <w:numId w:val="3"/>
@@ -2363,14 +2401,14 @@
     </w:p>
     <w:p>
       <w:pPr>
-        <w:pStyle w:val="BodyText"/>
+        <w:pStyle w:val="a3"/>
         <w:ind w:right="39"/>
         <w:jc w:val="both"/>
       </w:pPr>
     </w:p>
     <w:p>
       <w:pPr>
-        <w:pStyle w:val="BodyText"/>
+        <w:pStyle w:val="a3"/>
         <w:numPr>
           <w:ilvl w:val="0"/>
           <w:numId w:val="3"/>
@@ -2384,14 +2422,14 @@
     </w:p>
     <w:p>
       <w:pPr>
-        <w:pStyle w:val="BodyText"/>
+        <w:pStyle w:val="a3"/>
         <w:ind w:left="0" w:right="39"/>
         <w:jc w:val="both"/>
       </w:pPr>
     </w:p>
     <w:p>
       <w:pPr>
-        <w:pStyle w:val="BodyText"/>
+        <w:pStyle w:val="a3"/>
         <w:ind w:right="39"/>
         <w:jc w:val="both"/>
         <w:rPr>
@@ -2452,7 +2490,7 @@
     </w:p>
     <w:p>
       <w:pPr>
-        <w:pStyle w:val="BodyText"/>
+        <w:pStyle w:val="a3"/>
         <w:ind w:right="39"/>
         <w:jc w:val="center"/>
         <w:rPr>
@@ -2478,7 +2516,7 @@
     </w:p>
     <w:p>
       <w:pPr>
-        <w:pStyle w:val="BodyText"/>
+        <w:pStyle w:val="a3"/>
         <w:ind w:right="39"/>
         <w:rPr>
           <w:i/>
@@ -2488,7 +2526,7 @@
     </w:p>
     <w:p>
       <w:pPr>
-        <w:pStyle w:val="NormalWeb"/>
+        <w:pStyle w:val="ab"/>
         <w:shd w:val="clear" w:color="auto" w:fill="FFFFFF"/>
         <w:spacing w:before="0" w:beforeAutospacing="0" w:after="240" w:afterAutospacing="0"/>
         <w:ind w:left="107"/>
@@ -2503,7 +2541,6 @@
         <w:rPr>
           <w:sz w:val="20"/>
           <w:szCs w:val="20"/>
-          <w:lang w:val="en-US"/>
         </w:rPr>
         <w:t xml:space="preserve">This figure </w:t>
       </w:r>
@@ -2517,7 +2554,7 @@
     </w:p>
     <w:p>
       <w:pPr>
-        <w:pStyle w:val="NormalWeb"/>
+        <w:pStyle w:val="ab"/>
         <w:shd w:val="clear" w:color="auto" w:fill="FFFFFF"/>
         <w:spacing w:before="0" w:beforeAutospacing="0" w:after="240" w:afterAutospacing="0"/>
         <w:ind w:left="107"/>
@@ -2538,7 +2575,7 @@
     </w:p>
     <w:p>
       <w:pPr>
-        <w:pStyle w:val="NormalWeb"/>
+        <w:pStyle w:val="ab"/>
         <w:numPr>
           <w:ilvl w:val="0"/>
           <w:numId w:val="4"/>
@@ -2562,7 +2599,7 @@
     </w:p>
     <w:p>
       <w:pPr>
-        <w:pStyle w:val="NormalWeb"/>
+        <w:pStyle w:val="ab"/>
         <w:numPr>
           <w:ilvl w:val="0"/>
           <w:numId w:val="4"/>
@@ -2587,7 +2624,7 @@
     </w:p>
     <w:p>
       <w:pPr>
-        <w:pStyle w:val="NormalWeb"/>
+        <w:pStyle w:val="ab"/>
         <w:numPr>
           <w:ilvl w:val="0"/>
           <w:numId w:val="4"/>
@@ -2611,7 +2648,7 @@
     </w:p>
     <w:p>
       <w:pPr>
-        <w:pStyle w:val="NormalWeb"/>
+        <w:pStyle w:val="ab"/>
         <w:shd w:val="clear" w:color="auto" w:fill="FFFFFF"/>
         <w:spacing w:before="0" w:beforeAutospacing="0" w:after="240" w:afterAutospacing="0"/>
         <w:jc w:val="both"/>
@@ -2621,6 +2658,69 @@
           <w:szCs w:val="20"/>
         </w:rPr>
       </w:pPr>
+      <w:r>
+        <w:rPr>
+          <w:rFonts w:ascii="Arial" w:hAnsi="Arial" w:cs="Arial"/>
+          <w:color w:val="273B68"/>
+          <w:sz w:val="27"/>
+          <w:szCs w:val="27"/>
+        </w:rPr>
+        <w:drawing>
+          <wp:anchor distT="0" distB="0" distL="114300" distR="114300" simplePos="0" relativeHeight="251658240" behindDoc="0" locked="0" layoutInCell="1" allowOverlap="1" wp14:anchorId="55E51F3C" wp14:editId="69CC981E">
+            <wp:simplePos x="0" y="0"/>
+            <wp:positionH relativeFrom="column">
+              <wp:posOffset>3424917</wp:posOffset>
+            </wp:positionH>
+            <wp:positionV relativeFrom="paragraph">
+              <wp:posOffset>727217</wp:posOffset>
+            </wp:positionV>
+            <wp:extent cx="3051175" cy="2199640"/>
+            <wp:effectExtent l="0" t="0" r="0" b="0"/>
+            <wp:wrapSquare wrapText="bothSides"/>
+            <wp:docPr id="555409986" name="图片 1"/>
+            <wp:cNvGraphicFramePr>
+              <a:graphicFrameLocks xmlns:a="http://schemas.openxmlformats.org/drawingml/2006/main" noChangeAspect="1"/>
+            </wp:cNvGraphicFramePr>
+            <a:graphic xmlns:a="http://schemas.openxmlformats.org/drawingml/2006/main">
+              <a:graphicData uri="http://schemas.openxmlformats.org/drawingml/2006/picture">
+                <pic:pic xmlns:pic="http://schemas.openxmlformats.org/drawingml/2006/picture">
+                  <pic:nvPicPr>
+                    <pic:cNvPr id="555409986" name=""/>
+                    <pic:cNvPicPr/>
+                  </pic:nvPicPr>
+                  <pic:blipFill>
+                    <a:blip r:embed="rId12" cstate="print">
+                      <a:extLst>
+                        <a:ext uri="{28A0092B-C50C-407E-A947-70E740481C1C}">
+                          <a14:useLocalDpi xmlns:a14="http://schemas.microsoft.com/office/drawing/2010/main" val="0"/>
+                        </a:ext>
+                      </a:extLst>
+                    </a:blip>
+                    <a:stretch>
+                      <a:fillRect/>
+                    </a:stretch>
+                  </pic:blipFill>
+                  <pic:spPr>
+                    <a:xfrm>
+                      <a:off x="0" y="0"/>
+                      <a:ext cx="3051175" cy="2199640"/>
+                    </a:xfrm>
+                    <a:prstGeom prst="rect">
+                      <a:avLst/>
+                    </a:prstGeom>
+                  </pic:spPr>
+                </pic:pic>
+              </a:graphicData>
+            </a:graphic>
+            <wp14:sizeRelH relativeFrom="page">
+              <wp14:pctWidth>0</wp14:pctWidth>
+            </wp14:sizeRelH>
+            <wp14:sizeRelV relativeFrom="page">
+              <wp14:pctHeight>0</wp14:pctHeight>
+            </wp14:sizeRelV>
+          </wp:anchor>
+        </w:drawing>
+      </w:r>
       <w:r>
         <w:rPr>
           <w:noProof/>
@@ -2643,7 +2743,7 @@
                     <pic:cNvPicPr/>
                   </pic:nvPicPr>
                   <pic:blipFill>
-                    <a:blip r:embed="rId12" cstate="print">
+                    <a:blip r:embed="rId13" cstate="print">
                       <a:extLst>
                         <a:ext uri="{28A0092B-C50C-407E-A947-70E740481C1C}">
                           <a14:useLocalDpi xmlns:a14="http://schemas.microsoft.com/office/drawing/2010/main" val="0"/>
@@ -2672,7 +2772,7 @@
     </w:p>
     <w:p>
       <w:pPr>
-        <w:pStyle w:val="BodyText"/>
+        <w:pStyle w:val="a3"/>
         <w:ind w:right="39"/>
         <w:jc w:val="center"/>
         <w:rPr>
@@ -2698,7 +2798,7 @@
     </w:p>
     <w:p>
       <w:pPr>
-        <w:pStyle w:val="BodyText"/>
+        <w:pStyle w:val="a3"/>
         <w:ind w:right="39"/>
         <w:jc w:val="center"/>
         <w:rPr>
@@ -2709,7 +2809,7 @@
     </w:p>
     <w:p>
       <w:pPr>
-        <w:pStyle w:val="NormalWeb"/>
+        <w:pStyle w:val="ab"/>
         <w:shd w:val="clear" w:color="auto" w:fill="FFFFFF"/>
         <w:spacing w:before="0" w:beforeAutospacing="0" w:after="240" w:afterAutospacing="0"/>
         <w:jc w:val="both"/>
@@ -2730,7 +2830,6 @@
         <w:rPr>
           <w:sz w:val="20"/>
           <w:szCs w:val="20"/>
-          <w:lang w:val="en-US"/>
         </w:rPr>
         <w:t>is</w:t>
       </w:r>
@@ -2745,7 +2844,6 @@
         <w:rPr>
           <w:sz w:val="20"/>
           <w:szCs w:val="20"/>
-          <w:lang w:val="en-US"/>
         </w:rPr>
         <w:t>f</w:t>
       </w:r>
@@ -2759,7 +2857,7 @@
     </w:p>
     <w:p>
       <w:pPr>
-        <w:pStyle w:val="NormalWeb"/>
+        <w:pStyle w:val="ab"/>
         <w:shd w:val="clear" w:color="auto" w:fill="FFFFFF"/>
         <w:spacing w:before="0" w:beforeAutospacing="0" w:after="240" w:afterAutospacing="0"/>
         <w:jc w:val="both"/>
@@ -2779,7 +2877,7 @@
     </w:p>
     <w:p>
       <w:pPr>
-        <w:pStyle w:val="NormalWeb"/>
+        <w:pStyle w:val="ab"/>
         <w:numPr>
           <w:ilvl w:val="0"/>
           <w:numId w:val="5"/>
@@ -2803,7 +2901,7 @@
     </w:p>
     <w:p>
       <w:pPr>
-        <w:pStyle w:val="NormalWeb"/>
+        <w:pStyle w:val="ab"/>
         <w:numPr>
           <w:ilvl w:val="0"/>
           <w:numId w:val="5"/>
@@ -2827,7 +2925,7 @@
     </w:p>
     <w:p>
       <w:pPr>
-        <w:pStyle w:val="NormalWeb"/>
+        <w:pStyle w:val="ab"/>
         <w:numPr>
           <w:ilvl w:val="0"/>
           <w:numId w:val="5"/>
@@ -2851,7 +2949,7 @@
     </w:p>
     <w:p>
       <w:pPr>
-        <w:pStyle w:val="NormalWeb"/>
+        <w:pStyle w:val="ab"/>
         <w:shd w:val="clear" w:color="auto" w:fill="FFFFFF"/>
         <w:spacing w:before="0" w:beforeAutospacing="0" w:after="240" w:afterAutospacing="0"/>
         <w:jc w:val="both"/>
@@ -2883,7 +2981,7 @@
                     <pic:cNvPicPr/>
                   </pic:nvPicPr>
                   <pic:blipFill>
-                    <a:blip r:embed="rId13" cstate="print">
+                    <a:blip r:embed="rId14" cstate="print">
                       <a:extLst>
                         <a:ext uri="{28A0092B-C50C-407E-A947-70E740481C1C}">
                           <a14:useLocalDpi xmlns:a14="http://schemas.microsoft.com/office/drawing/2010/main" val="0"/>
@@ -2912,17 +3010,16 @@
     </w:p>
     <w:p>
       <w:pPr>
-        <w:pStyle w:val="NormalWeb"/>
+        <w:pStyle w:val="ab"/>
         <w:jc w:val="center"/>
         <w:rPr>
-          <w:rStyle w:val="Strong"/>
+          <w:rStyle w:val="ac"/>
           <w:b w:val="0"/>
           <w:bCs w:val="0"/>
           <w:i/>
           <w:iCs/>
           <w:sz w:val="20"/>
           <w:szCs w:val="20"/>
-          <w:lang w:val="en-US"/>
         </w:rPr>
       </w:pPr>
       <w:r>
@@ -2935,7 +3032,7 @@
       </w:r>
       <w:r>
         <w:rPr>
-          <w:rStyle w:val="Strong"/>
+          <w:rStyle w:val="ac"/>
           <w:b w:val="0"/>
           <w:bCs w:val="0"/>
           <w:i/>
@@ -2948,7 +3045,7 @@
     </w:p>
     <w:p>
       <w:pPr>
-        <w:pStyle w:val="NormalWeb"/>
+        <w:pStyle w:val="ab"/>
         <w:shd w:val="clear" w:color="auto" w:fill="FFFFFF"/>
         <w:spacing w:before="0" w:beforeAutospacing="0" w:after="240" w:afterAutospacing="0"/>
         <w:jc w:val="both"/>
@@ -2969,7 +3066,6 @@
         <w:rPr>
           <w:sz w:val="20"/>
           <w:szCs w:val="20"/>
-          <w:lang w:val="en-US"/>
         </w:rPr>
         <w:t>is</w:t>
       </w:r>
@@ -2984,7 +3080,6 @@
         <w:rPr>
           <w:sz w:val="20"/>
           <w:szCs w:val="20"/>
-          <w:lang w:val="en-US"/>
         </w:rPr>
         <w:t xml:space="preserve"> </w:t>
       </w:r>
@@ -2998,7 +3093,7 @@
     </w:p>
     <w:p>
       <w:pPr>
-        <w:pStyle w:val="NormalWeb"/>
+        <w:pStyle w:val="ab"/>
         <w:shd w:val="clear" w:color="auto" w:fill="FFFFFF"/>
         <w:spacing w:before="0" w:beforeAutospacing="0" w:after="240" w:afterAutospacing="0"/>
         <w:jc w:val="both"/>
@@ -3018,7 +3113,7 @@
     </w:p>
     <w:p>
       <w:pPr>
-        <w:pStyle w:val="NormalWeb"/>
+        <w:pStyle w:val="ab"/>
         <w:numPr>
           <w:ilvl w:val="0"/>
           <w:numId w:val="6"/>
@@ -3042,7 +3137,7 @@
     </w:p>
     <w:p>
       <w:pPr>
-        <w:pStyle w:val="NormalWeb"/>
+        <w:pStyle w:val="ab"/>
         <w:numPr>
           <w:ilvl w:val="0"/>
           <w:numId w:val="6"/>
@@ -3066,7 +3161,7 @@
     </w:p>
     <w:p>
       <w:pPr>
-        <w:pStyle w:val="NormalWeb"/>
+        <w:pStyle w:val="ab"/>
         <w:numPr>
           <w:ilvl w:val="0"/>
           <w:numId w:val="6"/>
@@ -3076,7 +3171,7 @@
         <w:jc w:val="both"/>
         <w:textAlignment w:val="baseline"/>
         <w:rPr>
-          <w:rFonts w:ascii="Arial" w:hAnsi="Arial" w:cs="Arial"/>
+          <w:rFonts w:ascii="Arial" w:hAnsi="Arial" w:cs="Arial" w:hint="eastAsia"/>
           <w:color w:val="273B68"/>
           <w:sz w:val="27"/>
           <w:szCs w:val="27"/>
@@ -3092,7 +3187,8 @@
     </w:p>
     <w:p>
       <w:pPr>
-        <w:pStyle w:val="BodyText"/>
+        <w:pStyle w:val="a3"/>
+        <w:spacing w:before="240"/>
         <w:ind w:right="39"/>
         <w:jc w:val="center"/>
         <w:rPr>
@@ -3100,10 +3196,147 @@
           <w:iCs/>
         </w:rPr>
       </w:pPr>
-    </w:p>
-    <w:p>
-      <w:pPr>
-        <w:pStyle w:val="Heading1"/>
+      <w:r>
+        <w:rPr>
+          <w:i/>
+          <w:iCs/>
+        </w:rPr>
+        <w:t>Fig: Traffic Network Visualization (Node Size and Color by PageRank)</w:t>
+      </w:r>
+    </w:p>
+    <w:p>
+      <w:pPr>
+        <w:pStyle w:val="a3"/>
+        <w:ind w:right="39"/>
+        <w:jc w:val="center"/>
+        <w:rPr>
+          <w:i/>
+          <w:iCs/>
+        </w:rPr>
+      </w:pPr>
+    </w:p>
+    <w:p>
+      <w:pPr>
+        <w:pStyle w:val="a3"/>
+        <w:ind w:right="39"/>
+        <w:jc w:val="both"/>
+        <w:rPr>
+          <w:rFonts w:eastAsiaTheme="minorEastAsia" w:hint="eastAsia"/>
+          <w:lang w:eastAsia="zh-CN"/>
+        </w:rPr>
+      </w:pPr>
+      <w:r>
+        <w:t>This figure shows the traffic network visualization based on PageRank. In the graph, the size and color of the nodes are encoded based on their PageRank values. Larger and brighter colored nodes indicate higher PageRank values. These nodes play a crucial role in the network by acting as important hubs for traffic flow.</w:t>
+      </w:r>
+    </w:p>
+    <w:p>
+      <w:pPr>
+        <w:pStyle w:val="a3"/>
+        <w:spacing w:before="240"/>
+        <w:ind w:right="39"/>
+        <w:jc w:val="both"/>
+        <w:rPr>
+          <w:lang w:eastAsia="zh-CN"/>
+        </w:rPr>
+      </w:pPr>
+      <w:r>
+        <w:t>Analysis</w:t>
+      </w:r>
+      <w:r>
+        <w:rPr>
+          <w:rFonts w:ascii="宋体" w:eastAsia="宋体" w:hAnsi="宋体" w:cs="宋体" w:hint="eastAsia"/>
+          <w:lang w:eastAsia="zh-CN"/>
+        </w:rPr>
+        <w:t>:</w:t>
+      </w:r>
+    </w:p>
+    <w:p>
+      <w:pPr>
+        <w:pStyle w:val="a3"/>
+        <w:numPr>
+          <w:ilvl w:val="0"/>
+          <w:numId w:val="7"/>
+        </w:numPr>
+        <w:spacing w:before="240"/>
+        <w:ind w:right="39"/>
+        <w:jc w:val="both"/>
+        <w:rPr>
+          <w:rFonts w:hint="eastAsia"/>
+        </w:rPr>
+      </w:pPr>
+      <w:r>
+        <w:t>Important Nodes with High PageRank: A high PageRank of Node 5 implies that this is a very important hub within the traffic network. The node is highly connected with other nodes and has a link with an important node. This will help enable efficient and free flow of traffic.</w:t>
+      </w:r>
+    </w:p>
+    <w:p>
+      <w:pPr>
+        <w:pStyle w:val="a3"/>
+        <w:numPr>
+          <w:ilvl w:val="0"/>
+          <w:numId w:val="7"/>
+        </w:numPr>
+        <w:spacing w:before="240"/>
+        <w:ind w:right="39"/>
+        <w:jc w:val="both"/>
+        <w:rPr>
+          <w:rFonts w:hint="eastAsia"/>
+        </w:rPr>
+      </w:pPr>
+      <w:r>
+        <w:t>Efficient Hubs: These are nodes with higher values of PageRank; for instance, nodes 4 and 3 help bring about efficiency in the movement of traffic within the network. These form the strategically vital nodes that help in keeping the flow of traffic steady.</w:t>
+      </w:r>
+    </w:p>
+    <w:p>
+      <w:pPr>
+        <w:pStyle w:val="a3"/>
+        <w:numPr>
+          <w:ilvl w:val="0"/>
+          <w:numId w:val="7"/>
+        </w:numPr>
+        <w:spacing w:before="240"/>
+        <w:ind w:right="39"/>
+        <w:jc w:val="both"/>
+        <w:rPr>
+          <w:rFonts w:hint="eastAsia"/>
+        </w:rPr>
+      </w:pPr>
+      <w:r>
+        <w:t>Optimization of Traffic: The overall efficiency of the traffic network can be greatly enhanced by targeting nodes with high PageRank for traffic signal optimization and rerouting strategies. Upgrading traffic signals at nodes, for example, 5 may have the advantage of increasing traffic flow for the entire network.</w:t>
+      </w:r>
+    </w:p>
+    <w:p>
+      <w:pPr>
+        <w:pStyle w:val="a3"/>
+        <w:numPr>
+          <w:ilvl w:val="0"/>
+          <w:numId w:val="7"/>
+        </w:numPr>
+        <w:spacing w:before="240"/>
+        <w:ind w:right="39"/>
+        <w:jc w:val="both"/>
+        <w:rPr>
+          <w:rFonts w:eastAsiaTheme="minorEastAsia" w:hint="eastAsia"/>
+          <w:lang w:eastAsia="zh-CN"/>
+        </w:rPr>
+      </w:pPr>
+      <w:r>
+        <w:t>Balance and Connectivity: The balance and connectivity for the network are indicated by the distribution of PageRank. Nodes 1 and 2, with less significant PageRank values, are still important to hold the network together.</w:t>
+      </w:r>
+    </w:p>
+    <w:p>
+      <w:pPr>
+        <w:pStyle w:val="a3"/>
+        <w:ind w:right="39"/>
+        <w:jc w:val="both"/>
+        <w:rPr>
+          <w:rFonts w:eastAsiaTheme="minorEastAsia" w:hint="eastAsia"/>
+          <w:lang w:eastAsia="zh-CN"/>
+        </w:rPr>
+      </w:pPr>
+    </w:p>
+    <w:p>
+      <w:pPr>
+        <w:pStyle w:val="1"/>
         <w:numPr>
           <w:ilvl w:val="0"/>
           <w:numId w:val="1"/>
@@ -3121,12 +3354,13 @@
           <w:rFonts w:ascii="Calibri"/>
           <w:spacing w:val="-2"/>
         </w:rPr>
+        <w:lastRenderedPageBreak/>
         <w:t>Discussion</w:t>
       </w:r>
     </w:p>
     <w:p>
       <w:pPr>
-        <w:pStyle w:val="BodyText"/>
+        <w:pStyle w:val="a3"/>
         <w:spacing w:before="56"/>
         <w:ind w:right="112"/>
         <w:jc w:val="both"/>
@@ -3200,13 +3434,13 @@
     </w:p>
     <w:p>
       <w:pPr>
-        <w:pStyle w:val="BodyText"/>
+        <w:pStyle w:val="a3"/>
         <w:ind w:left="0"/>
       </w:pPr>
     </w:p>
     <w:p>
       <w:pPr>
-        <w:pStyle w:val="BodyText"/>
+        <w:pStyle w:val="a3"/>
         <w:spacing w:before="1"/>
         <w:ind w:right="111"/>
         <w:jc w:val="both"/>
@@ -3313,7 +3547,7 @@
     </w:p>
     <w:p>
       <w:pPr>
-        <w:pStyle w:val="BodyText"/>
+        <w:pStyle w:val="a3"/>
         <w:spacing w:before="229"/>
         <w:ind w:right="112"/>
         <w:jc w:val="both"/>
@@ -3342,14 +3576,14 @@
     </w:p>
     <w:p>
       <w:pPr>
-        <w:pStyle w:val="BodyText"/>
+        <w:pStyle w:val="a3"/>
         <w:spacing w:before="4"/>
         <w:ind w:left="0"/>
       </w:pPr>
     </w:p>
     <w:p>
       <w:pPr>
-        <w:pStyle w:val="BodyText"/>
+        <w:pStyle w:val="a3"/>
         <w:ind w:right="115"/>
         <w:jc w:val="both"/>
       </w:pPr>
@@ -3368,7 +3602,7 @@
     </w:p>
     <w:p>
       <w:pPr>
-        <w:pStyle w:val="BodyText"/>
+        <w:pStyle w:val="a3"/>
         <w:spacing w:before="229"/>
         <w:ind w:right="118"/>
         <w:jc w:val="both"/>
@@ -3415,7 +3649,7 @@
     </w:p>
     <w:p>
       <w:pPr>
-        <w:pStyle w:val="BodyText"/>
+        <w:pStyle w:val="a3"/>
         <w:spacing w:before="229"/>
         <w:ind w:right="118"/>
         <w:jc w:val="both"/>
@@ -3426,7 +3660,7 @@
     </w:p>
     <w:p>
       <w:pPr>
-        <w:pStyle w:val="BodyText"/>
+        <w:pStyle w:val="a3"/>
         <w:spacing w:before="229"/>
         <w:ind w:right="118"/>
         <w:jc w:val="both"/>
@@ -3451,7 +3685,7 @@
                     <pic:cNvPicPr/>
                   </pic:nvPicPr>
                   <pic:blipFill>
-                    <a:blip r:embed="rId14">
+                    <a:blip r:embed="rId15">
                       <a:extLst>
                         <a:ext uri="{28A0092B-C50C-407E-A947-70E740481C1C}">
                           <a14:useLocalDpi xmlns:a14="http://schemas.microsoft.com/office/drawing/2010/main" val="0"/>
@@ -3480,7 +3714,7 @@
     </w:p>
     <w:p>
       <w:pPr>
-        <w:pStyle w:val="BodyText"/>
+        <w:pStyle w:val="a3"/>
         <w:spacing w:before="229"/>
         <w:ind w:right="118"/>
         <w:jc w:val="center"/>
@@ -3499,19 +3733,18 @@
     </w:p>
     <w:p>
       <w:pPr>
-        <w:pStyle w:val="BodyText"/>
+        <w:pStyle w:val="a3"/>
         <w:spacing w:before="229"/>
         <w:ind w:right="118"/>
         <w:jc w:val="both"/>
       </w:pPr>
       <w:r>
-        <w:lastRenderedPageBreak/>
         <w:t>It contributes an MSE of 388.77, which states how well a model fits the data in the case of regression tasks. MSE is a measure of the average of the squares of the errors. The lower the MSE value, the better the predictive accuracy of the model; the higher it is, the more the predicted deviates from the real value.</w:t>
       </w:r>
     </w:p>
     <w:p>
       <w:pPr>
-        <w:pStyle w:val="BodyText"/>
+        <w:pStyle w:val="a3"/>
         <w:spacing w:before="229"/>
         <w:ind w:right="118"/>
         <w:jc w:val="both"/>
@@ -3522,7 +3755,7 @@
     </w:p>
     <w:p>
       <w:pPr>
-        <w:pStyle w:val="BodyText"/>
+        <w:pStyle w:val="a3"/>
         <w:spacing w:before="229"/>
         <w:ind w:right="118"/>
         <w:jc w:val="both"/>
@@ -3533,7 +3766,7 @@
     </w:p>
     <w:p>
       <w:pPr>
-        <w:pStyle w:val="BodyText"/>
+        <w:pStyle w:val="a3"/>
         <w:spacing w:before="229"/>
         <w:ind w:right="118"/>
         <w:jc w:val="both"/>
@@ -3544,7 +3777,7 @@
     </w:p>
     <w:p>
       <w:pPr>
-        <w:pStyle w:val="BodyText"/>
+        <w:pStyle w:val="a3"/>
         <w:spacing w:before="229"/>
         <w:ind w:right="118"/>
         <w:jc w:val="both"/>
@@ -3555,7 +3788,7 @@
     </w:p>
     <w:p>
       <w:pPr>
-        <w:pStyle w:val="BodyText"/>
+        <w:pStyle w:val="a3"/>
         <w:spacing w:before="229"/>
         <w:ind w:right="118"/>
         <w:jc w:val="both"/>
@@ -3566,20 +3799,20 @@
     </w:p>
     <w:p>
       <w:pPr>
-        <w:pStyle w:val="BodyText"/>
+        <w:pStyle w:val="a3"/>
         <w:ind w:left="0"/>
       </w:pPr>
     </w:p>
     <w:p>
       <w:pPr>
-        <w:pStyle w:val="BodyText"/>
+        <w:pStyle w:val="a3"/>
         <w:spacing w:before="11"/>
         <w:ind w:left="0"/>
       </w:pPr>
     </w:p>
     <w:p>
       <w:pPr>
-        <w:pStyle w:val="Heading1"/>
+        <w:pStyle w:val="1"/>
         <w:numPr>
           <w:ilvl w:val="0"/>
           <w:numId w:val="1"/>
@@ -3662,15 +3895,17 @@
           <w:sz w:val="20"/>
           <w:szCs w:val="20"/>
         </w:rPr>
-        <w:t xml:space="preserve">Predictive modeling, leveraging machine learning algorithms </w:t>
-      </w:r>
-      <w:r>
+        <w:t>Predictive modeling, leveraging machine learning algorithms like RBF and GRU, has proven effective in forecasting traffic conditions and enabling proactive traffic management. These models, combined with real-time data, have enhanced the accuracy of traffic predictions, allowing dynamic adjustments to traffic signal timings and rerouting strategies. This integration has resulted in smoother traffic flow, especially during peak hours, and has reduced the formation of bottlenecks at critical intersections.</w:t>
+      </w:r>
+    </w:p>
+    <w:p>
+      <w:pPr>
+        <w:jc w:val="both"/>
         <w:rPr>
           <w:sz w:val="20"/>
           <w:szCs w:val="20"/>
         </w:rPr>
-        <w:t>like RBF and GRU, has proven effective in forecasting traffic conditions and enabling proactive traffic management. These models, combined with real-time data, have enhanced the accuracy of traffic predictions, allowing dynamic adjustments to traffic signal timings and rerouting strategies. This integration has resulted in smoother traffic flow, especially during peak hours, and has reduced the formation of bottlenecks at critical intersections.</w:t>
-      </w:r>
+      </w:pPr>
     </w:p>
     <w:p>
       <w:pPr>
@@ -3680,21 +3915,20 @@
           <w:szCs w:val="20"/>
         </w:rPr>
       </w:pPr>
-    </w:p>
-    <w:p>
-      <w:pPr>
-        <w:jc w:val="both"/>
+      <w:r>
         <w:rPr>
           <w:sz w:val="20"/>
           <w:szCs w:val="20"/>
         </w:rPr>
-      </w:pPr>
+        <w:t xml:space="preserve">The integration of IoT devices and AI technologies has further strengthened the adaptability and responsiveness of traffic management solutions. Real-time data collection and analysis through these technologies have enabled more efficient traffic control and management, contributing to the overall effectiveness of the proposed solutions. Additionally, the research highlights the positive interaction between public </w:t>
+      </w:r>
       <w:r>
         <w:rPr>
           <w:sz w:val="20"/>
           <w:szCs w:val="20"/>
         </w:rPr>
-        <w:t>The integration of IoT devices and AI technologies has further strengthened the adaptability and responsiveness of traffic management solutions. Real-time data collection and analysis through these technologies have enabled more efficient traffic control and management, contributing to the overall effectiveness of the proposed solutions. Additionally, the research highlights the positive interaction between public transport networks and road traffic, emphasizing the importance of integrated planning to reduce congestion and promote sustainable urban mobility.</w:t>
+        <w:lastRenderedPageBreak/>
+        <w:t>transport networks and road traffic, emphasizing the importance of integrated planning to reduce congestion and promote sustainable urban mobility.</w:t>
       </w:r>
     </w:p>
     <w:p>
@@ -3838,13 +4072,12 @@
           <w:spacing w:val="-2"/>
           <w:sz w:val="20"/>
         </w:rPr>
-        <w:lastRenderedPageBreak/>
         <w:t>References:</w:t>
       </w:r>
     </w:p>
     <w:p>
       <w:pPr>
-        <w:pStyle w:val="ListParagraph"/>
+        <w:pStyle w:val="a5"/>
         <w:numPr>
           <w:ilvl w:val="1"/>
           <w:numId w:val="1"/>
@@ -3928,7 +4161,7 @@
         </w:rPr>
         <w:t xml:space="preserve">Mathematics. </w:t>
       </w:r>
-      <w:hyperlink r:id="rId15">
+      <w:hyperlink r:id="rId16">
         <w:r>
           <w:rPr>
             <w:color w:val="0000FF"/>
@@ -3947,7 +4180,7 @@
         </w:rPr>
         <w:t xml:space="preserve"> </w:t>
       </w:r>
-      <w:hyperlink r:id="rId16">
+      <w:hyperlink r:id="rId17">
         <w:r>
           <w:rPr>
             <w:color w:val="0000FF"/>
@@ -3961,7 +4194,7 @@
     </w:p>
     <w:p>
       <w:pPr>
-        <w:pStyle w:val="ListParagraph"/>
+        <w:pStyle w:val="a5"/>
         <w:numPr>
           <w:ilvl w:val="1"/>
           <w:numId w:val="1"/>
@@ -3981,12 +4214,21 @@
           <w:sz w:val="20"/>
         </w:rPr>
       </w:pPr>
+      <w:proofErr w:type="spellStart"/>
       <w:r>
         <w:rPr>
           <w:sz w:val="20"/>
           <w:lang w:val="fr-CM"/>
         </w:rPr>
-        <w:t>Amoretti, M.,</w:t>
+        <w:t>Amoretti</w:t>
+      </w:r>
+      <w:proofErr w:type="spellEnd"/>
+      <w:r>
+        <w:rPr>
+          <w:sz w:val="20"/>
+          <w:lang w:val="fr-CM"/>
+        </w:rPr>
+        <w:t>, M.,</w:t>
       </w:r>
       <w:r>
         <w:rPr>
@@ -4169,7 +4411,7 @@
         </w:rPr>
         <w:t xml:space="preserve">18. </w:t>
       </w:r>
-      <w:hyperlink r:id="rId17">
+      <w:hyperlink r:id="rId18">
         <w:r>
           <w:rPr>
             <w:color w:val="0000FF"/>
@@ -4188,7 +4430,7 @@
         </w:rPr>
         <w:t xml:space="preserve"> </w:t>
       </w:r>
-      <w:hyperlink r:id="rId18">
+      <w:hyperlink r:id="rId19">
         <w:r>
           <w:rPr>
             <w:color w:val="0000FF"/>
@@ -4202,7 +4444,7 @@
     </w:p>
     <w:p>
       <w:pPr>
-        <w:pStyle w:val="ListParagraph"/>
+        <w:pStyle w:val="a5"/>
         <w:numPr>
           <w:ilvl w:val="1"/>
           <w:numId w:val="1"/>
@@ -4385,9 +4627,16 @@
           <w:spacing w:val="-2"/>
           <w:sz w:val="20"/>
         </w:rPr>
-        <w:t xml:space="preserve">. ResearchGate. </w:t>
-      </w:r>
-      <w:hyperlink r:id="rId19">
+        <w:t xml:space="preserve">. </w:t>
+      </w:r>
+      <w:r>
+        <w:rPr>
+          <w:spacing w:val="-2"/>
+          <w:sz w:val="20"/>
+        </w:rPr>
+        <w:t xml:space="preserve">ResearchGate. </w:t>
+      </w:r>
+      <w:hyperlink r:id="rId20">
         <w:r>
           <w:rPr>
             <w:color w:val="0000FF"/>
@@ -4406,7 +4655,7 @@
         </w:rPr>
         <w:t xml:space="preserve"> </w:t>
       </w:r>
-      <w:hyperlink r:id="rId20">
+      <w:hyperlink r:id="rId21">
         <w:r>
           <w:rPr>
             <w:color w:val="0000FF"/>
@@ -4425,7 +4674,7 @@
         </w:rPr>
         <w:t xml:space="preserve"> </w:t>
       </w:r>
-      <w:hyperlink r:id="rId21">
+      <w:hyperlink r:id="rId22">
         <w:r>
           <w:rPr>
             <w:color w:val="0000FF"/>
@@ -4439,7 +4688,7 @@
     </w:p>
     <w:p>
       <w:pPr>
-        <w:pStyle w:val="ListParagraph"/>
+        <w:pStyle w:val="a5"/>
         <w:numPr>
           <w:ilvl w:val="1"/>
           <w:numId w:val="1"/>
@@ -4511,11 +4760,11 @@
     </w:p>
     <w:p>
       <w:pPr>
-        <w:pStyle w:val="BodyText"/>
+        <w:pStyle w:val="a3"/>
         <w:spacing w:before="1"/>
         <w:ind w:left="827"/>
       </w:pPr>
-      <w:hyperlink r:id="rId22">
+      <w:hyperlink r:id="rId23">
         <w:r>
           <w:rPr>
             <w:color w:val="0000FF"/>
@@ -4528,7 +4777,7 @@
     </w:p>
     <w:p>
       <w:pPr>
-        <w:pStyle w:val="ListParagraph"/>
+        <w:pStyle w:val="a5"/>
         <w:numPr>
           <w:ilvl w:val="1"/>
           <w:numId w:val="1"/>
@@ -4600,11 +4849,11 @@
     </w:p>
     <w:p>
       <w:pPr>
-        <w:pStyle w:val="BodyText"/>
+        <w:pStyle w:val="a3"/>
         <w:spacing w:before="2"/>
         <w:ind w:left="827"/>
       </w:pPr>
-      <w:hyperlink r:id="rId23">
+      <w:hyperlink r:id="rId24">
         <w:r>
           <w:rPr>
             <w:color w:val="0000FF"/>
@@ -4617,7 +4866,7 @@
     </w:p>
     <w:p>
       <w:pPr>
-        <w:pStyle w:val="ListParagraph"/>
+        <w:pStyle w:val="a5"/>
         <w:numPr>
           <w:ilvl w:val="1"/>
           <w:numId w:val="1"/>
@@ -4689,7 +4938,7 @@
     </w:p>
     <w:p>
       <w:pPr>
-        <w:pStyle w:val="ListParagraph"/>
+        <w:pStyle w:val="a5"/>
         <w:numPr>
           <w:ilvl w:val="1"/>
           <w:numId w:val="1"/>
@@ -4703,7 +4952,7 @@
           <w:sz w:val="20"/>
         </w:rPr>
       </w:pPr>
-      <w:hyperlink r:id="rId24">
+      <w:hyperlink r:id="rId25">
         <w:r>
           <w:rPr>
             <w:color w:val="0000FF"/>
@@ -4908,7 +5157,7 @@
         </w:rPr>
         <w:t xml:space="preserve">Scholar. </w:t>
       </w:r>
-      <w:hyperlink r:id="rId25">
+      <w:hyperlink r:id="rId26">
         <w:r>
           <w:rPr>
             <w:color w:val="0000FF"/>
@@ -4927,7 +5176,7 @@
         </w:rPr>
         <w:t xml:space="preserve"> </w:t>
       </w:r>
-      <w:hyperlink r:id="rId26">
+      <w:hyperlink r:id="rId27">
         <w:r>
           <w:rPr>
             <w:color w:val="0000FF"/>
@@ -4941,7 +5190,7 @@
     </w:p>
     <w:p>
       <w:pPr>
-        <w:pStyle w:val="ListParagraph"/>
+        <w:pStyle w:val="a5"/>
         <w:numPr>
           <w:ilvl w:val="1"/>
           <w:numId w:val="1"/>
@@ -4956,11 +5205,19 @@
           <w:sz w:val="20"/>
         </w:rPr>
       </w:pPr>
-      <w:r>
-        <w:rPr>
-          <w:sz w:val="20"/>
-        </w:rPr>
-        <w:t xml:space="preserve">Wischik, D., &amp; Zhao, J. (2004). </w:t>
+      <w:proofErr w:type="spellStart"/>
+      <w:r>
+        <w:rPr>
+          <w:sz w:val="20"/>
+        </w:rPr>
+        <w:t>Wischik</w:t>
+      </w:r>
+      <w:proofErr w:type="spellEnd"/>
+      <w:r>
+        <w:rPr>
+          <w:sz w:val="20"/>
+        </w:rPr>
+        <w:t xml:space="preserve">, D., &amp; Zhao, J. (2004). </w:t>
       </w:r>
       <w:r>
         <w:rPr>
@@ -4975,7 +5232,7 @@
         </w:rPr>
         <w:t xml:space="preserve">. ACM SIGCOMM Computer Communication Review. </w:t>
       </w:r>
-      <w:hyperlink r:id="rId27">
+      <w:hyperlink r:id="rId28">
         <w:r>
           <w:rPr>
             <w:color w:val="0000FF"/>
@@ -4994,7 +5251,7 @@
         </w:rPr>
         <w:t xml:space="preserve"> </w:t>
       </w:r>
-      <w:hyperlink r:id="rId28">
+      <w:hyperlink r:id="rId29">
         <w:r>
           <w:rPr>
             <w:color w:val="0000FF"/>
@@ -5008,7 +5265,7 @@
     </w:p>
     <w:p>
       <w:pPr>
-        <w:pStyle w:val="ListParagraph"/>
+        <w:pStyle w:val="a5"/>
         <w:numPr>
           <w:ilvl w:val="1"/>
           <w:numId w:val="1"/>
@@ -5040,9 +5297,23 @@
         <w:rPr>
           <w:sz w:val="20"/>
         </w:rPr>
-        <w:t xml:space="preserve">. arXiv preprint. </w:t>
-      </w:r>
-      <w:hyperlink r:id="rId29">
+        <w:t xml:space="preserve">. </w:t>
+      </w:r>
+      <w:proofErr w:type="spellStart"/>
+      <w:r>
+        <w:rPr>
+          <w:sz w:val="20"/>
+        </w:rPr>
+        <w:t>arXiv</w:t>
+      </w:r>
+      <w:proofErr w:type="spellEnd"/>
+      <w:r>
+        <w:rPr>
+          <w:sz w:val="20"/>
+        </w:rPr>
+        <w:t xml:space="preserve"> preprint. </w:t>
+      </w:r>
+      <w:hyperlink r:id="rId30">
         <w:r>
           <w:rPr>
             <w:color w:val="0000FF"/>
@@ -5094,7 +5365,7 @@
     </w:p>
     <w:p>
       <w:pPr>
-        <w:pStyle w:val="BodyText"/>
+        <w:pStyle w:val="a3"/>
         <w:spacing w:before="124"/>
         <w:ind w:left="0"/>
       </w:pPr>
@@ -5736,6 +6007,119 @@
     </w:lvl>
   </w:abstractNum>
   <w:abstractNum w:abstractNumId="5" w15:restartNumberingAfterBreak="0">
+    <w:nsid w:val="4DF56913"/>
+    <w:multiLevelType w:val="hybridMultilevel"/>
+    <w:tmpl w:val="931294EA"/>
+    <w:lvl w:ilvl="0" w:tplc="20000001">
+      <w:start w:val="1"/>
+      <w:numFmt w:val="bullet"/>
+      <w:lvlText w:val=""/>
+      <w:lvlJc w:val="left"/>
+      <w:pPr>
+        <w:ind w:left="827" w:hanging="360"/>
+      </w:pPr>
+      <w:rPr>
+        <w:rFonts w:ascii="Symbol" w:hAnsi="Symbol" w:hint="default"/>
+      </w:rPr>
+    </w:lvl>
+    <w:lvl w:ilvl="1" w:tplc="04090003" w:tentative="1">
+      <w:start w:val="1"/>
+      <w:numFmt w:val="bullet"/>
+      <w:lvlText w:val=""/>
+      <w:lvlJc w:val="left"/>
+      <w:pPr>
+        <w:ind w:left="987" w:hanging="440"/>
+      </w:pPr>
+      <w:rPr>
+        <w:rFonts w:ascii="Wingdings" w:hAnsi="Wingdings" w:hint="default"/>
+      </w:rPr>
+    </w:lvl>
+    <w:lvl w:ilvl="2" w:tplc="04090005" w:tentative="1">
+      <w:start w:val="1"/>
+      <w:numFmt w:val="bullet"/>
+      <w:lvlText w:val=""/>
+      <w:lvlJc w:val="left"/>
+      <w:pPr>
+        <w:ind w:left="1427" w:hanging="440"/>
+      </w:pPr>
+      <w:rPr>
+        <w:rFonts w:ascii="Wingdings" w:hAnsi="Wingdings" w:hint="default"/>
+      </w:rPr>
+    </w:lvl>
+    <w:lvl w:ilvl="3" w:tplc="04090001" w:tentative="1">
+      <w:start w:val="1"/>
+      <w:numFmt w:val="bullet"/>
+      <w:lvlText w:val=""/>
+      <w:lvlJc w:val="left"/>
+      <w:pPr>
+        <w:ind w:left="1867" w:hanging="440"/>
+      </w:pPr>
+      <w:rPr>
+        <w:rFonts w:ascii="Wingdings" w:hAnsi="Wingdings" w:hint="default"/>
+      </w:rPr>
+    </w:lvl>
+    <w:lvl w:ilvl="4" w:tplc="04090003" w:tentative="1">
+      <w:start w:val="1"/>
+      <w:numFmt w:val="bullet"/>
+      <w:lvlText w:val=""/>
+      <w:lvlJc w:val="left"/>
+      <w:pPr>
+        <w:ind w:left="2307" w:hanging="440"/>
+      </w:pPr>
+      <w:rPr>
+        <w:rFonts w:ascii="Wingdings" w:hAnsi="Wingdings" w:hint="default"/>
+      </w:rPr>
+    </w:lvl>
+    <w:lvl w:ilvl="5" w:tplc="04090005" w:tentative="1">
+      <w:start w:val="1"/>
+      <w:numFmt w:val="bullet"/>
+      <w:lvlText w:val=""/>
+      <w:lvlJc w:val="left"/>
+      <w:pPr>
+        <w:ind w:left="2747" w:hanging="440"/>
+      </w:pPr>
+      <w:rPr>
+        <w:rFonts w:ascii="Wingdings" w:hAnsi="Wingdings" w:hint="default"/>
+      </w:rPr>
+    </w:lvl>
+    <w:lvl w:ilvl="6" w:tplc="04090001" w:tentative="1">
+      <w:start w:val="1"/>
+      <w:numFmt w:val="bullet"/>
+      <w:lvlText w:val=""/>
+      <w:lvlJc w:val="left"/>
+      <w:pPr>
+        <w:ind w:left="3187" w:hanging="440"/>
+      </w:pPr>
+      <w:rPr>
+        <w:rFonts w:ascii="Wingdings" w:hAnsi="Wingdings" w:hint="default"/>
+      </w:rPr>
+    </w:lvl>
+    <w:lvl w:ilvl="7" w:tplc="04090003" w:tentative="1">
+      <w:start w:val="1"/>
+      <w:numFmt w:val="bullet"/>
+      <w:lvlText w:val=""/>
+      <w:lvlJc w:val="left"/>
+      <w:pPr>
+        <w:ind w:left="3627" w:hanging="440"/>
+      </w:pPr>
+      <w:rPr>
+        <w:rFonts w:ascii="Wingdings" w:hAnsi="Wingdings" w:hint="default"/>
+      </w:rPr>
+    </w:lvl>
+    <w:lvl w:ilvl="8" w:tplc="04090005" w:tentative="1">
+      <w:start w:val="1"/>
+      <w:numFmt w:val="bullet"/>
+      <w:lvlText w:val=""/>
+      <w:lvlJc w:val="left"/>
+      <w:pPr>
+        <w:ind w:left="4067" w:hanging="440"/>
+      </w:pPr>
+      <w:rPr>
+        <w:rFonts w:ascii="Wingdings" w:hAnsi="Wingdings" w:hint="default"/>
+      </w:rPr>
+    </w:lvl>
+  </w:abstractNum>
+  <w:abstractNum w:abstractNumId="6" w15:restartNumberingAfterBreak="0">
     <w:nsid w:val="5248597C"/>
     <w:multiLevelType w:val="hybridMultilevel"/>
     <w:tmpl w:val="97A4F15A"/>
@@ -5828,7 +6212,7 @@
     <w:abstractNumId w:val="2"/>
   </w:num>
   <w:num w:numId="2" w16cid:durableId="2055542494">
-    <w:abstractNumId w:val="5"/>
+    <w:abstractNumId w:val="6"/>
   </w:num>
   <w:num w:numId="3" w16cid:durableId="625889763">
     <w:abstractNumId w:val="0"/>
@@ -5842,6 +6226,9 @@
   <w:num w:numId="6" w16cid:durableId="93404058">
     <w:abstractNumId w:val="4"/>
   </w:num>
+  <w:num w:numId="7" w16cid:durableId="276331780">
+    <w:abstractNumId w:val="5"/>
+  </w:num>
 </w:numbering>
 </file>
 
@@ -5850,7 +6237,7 @@
   <w:docDefaults>
     <w:rPrDefault>
       <w:rPr>
-        <w:rFonts w:asciiTheme="minorHAnsi" w:eastAsiaTheme="minorHAnsi" w:hAnsiTheme="minorHAnsi" w:cstheme="minorBidi"/>
+        <w:rFonts w:asciiTheme="minorHAnsi" w:eastAsiaTheme="minorEastAsia" w:hAnsiTheme="minorHAnsi" w:cstheme="minorBidi"/>
         <w:sz w:val="22"/>
         <w:szCs w:val="22"/>
         <w:lang w:val="en-US" w:eastAsia="en-US" w:bidi="ar-SA"/>
@@ -6240,7 +6627,7 @@
     <w:lsdException w:name="Unresolved Mention" w:semiHidden="1" w:unhideWhenUsed="1"/>
     <w:lsdException w:name="Smart Link" w:semiHidden="1" w:unhideWhenUsed="1"/>
   </w:latentStyles>
-  <w:style w:type="paragraph" w:default="1" w:styleId="Normal">
+  <w:style w:type="paragraph" w:default="1" w:styleId="a">
     <w:name w:val="Normal"/>
     <w:qFormat/>
     <w:rsid w:val="0006199C"/>
@@ -6254,10 +6641,10 @@
       <w:rFonts w:ascii="Times New Roman" w:eastAsia="Times New Roman" w:hAnsi="Times New Roman" w:cs="Times New Roman"/>
     </w:rPr>
   </w:style>
-  <w:style w:type="paragraph" w:styleId="Heading1">
+  <w:style w:type="paragraph" w:styleId="1">
     <w:name w:val="heading 1"/>
-    <w:basedOn w:val="Normal"/>
-    <w:link w:val="Heading1Char"/>
+    <w:basedOn w:val="a"/>
+    <w:link w:val="10"/>
     <w:uiPriority w:val="9"/>
     <w:qFormat/>
     <w:rsid w:val="0006199C"/>
@@ -6273,11 +6660,11 @@
       <w:szCs w:val="24"/>
     </w:rPr>
   </w:style>
-  <w:style w:type="paragraph" w:styleId="Heading2">
+  <w:style w:type="paragraph" w:styleId="2">
     <w:name w:val="heading 2"/>
-    <w:basedOn w:val="Normal"/>
-    <w:next w:val="Normal"/>
-    <w:link w:val="Heading2Char"/>
+    <w:basedOn w:val="a"/>
+    <w:next w:val="a"/>
+    <w:link w:val="20"/>
     <w:uiPriority w:val="9"/>
     <w:semiHidden/>
     <w:unhideWhenUsed/>
@@ -6296,12 +6683,12 @@
       <w:szCs w:val="26"/>
     </w:rPr>
   </w:style>
-  <w:style w:type="character" w:default="1" w:styleId="DefaultParagraphFont">
+  <w:style w:type="character" w:default="1" w:styleId="a0">
     <w:name w:val="Default Paragraph Font"/>
     <w:uiPriority w:val="1"/>
     <w:unhideWhenUsed/>
   </w:style>
-  <w:style w:type="table" w:default="1" w:styleId="TableNormal">
+  <w:style w:type="table" w:default="1" w:styleId="a1">
     <w:name w:val="Normal Table"/>
     <w:uiPriority w:val="99"/>
     <w:semiHidden/>
@@ -6316,16 +6703,16 @@
       </w:tblCellMar>
     </w:tblPr>
   </w:style>
-  <w:style w:type="numbering" w:default="1" w:styleId="NoList">
+  <w:style w:type="numbering" w:default="1" w:styleId="a2">
     <w:name w:val="No List"/>
     <w:uiPriority w:val="99"/>
     <w:semiHidden/>
     <w:unhideWhenUsed/>
   </w:style>
-  <w:style w:type="character" w:customStyle="1" w:styleId="Heading1Char">
-    <w:name w:val="Heading 1 Char"/>
-    <w:basedOn w:val="DefaultParagraphFont"/>
-    <w:link w:val="Heading1"/>
+  <w:style w:type="character" w:customStyle="1" w:styleId="10">
+    <w:name w:val="标题 1 字符"/>
+    <w:basedOn w:val="a0"/>
+    <w:link w:val="1"/>
     <w:uiPriority w:val="9"/>
     <w:rsid w:val="0006199C"/>
     <w:rPr>
@@ -6336,10 +6723,10 @@
       <w:szCs w:val="24"/>
     </w:rPr>
   </w:style>
-  <w:style w:type="paragraph" w:styleId="BodyText">
+  <w:style w:type="paragraph" w:styleId="a3">
     <w:name w:val="Body Text"/>
-    <w:basedOn w:val="Normal"/>
-    <w:link w:val="BodyTextChar"/>
+    <w:basedOn w:val="a"/>
+    <w:link w:val="a4"/>
     <w:uiPriority w:val="1"/>
     <w:qFormat/>
     <w:rsid w:val="0006199C"/>
@@ -6351,10 +6738,10 @@
       <w:szCs w:val="20"/>
     </w:rPr>
   </w:style>
-  <w:style w:type="character" w:customStyle="1" w:styleId="BodyTextChar">
-    <w:name w:val="Body Text Char"/>
-    <w:basedOn w:val="DefaultParagraphFont"/>
-    <w:link w:val="BodyText"/>
+  <w:style w:type="character" w:customStyle="1" w:styleId="a4">
+    <w:name w:val="正文文本 字符"/>
+    <w:basedOn w:val="a0"/>
+    <w:link w:val="a3"/>
     <w:uiPriority w:val="1"/>
     <w:rsid w:val="0006199C"/>
     <w:rPr>
@@ -6363,9 +6750,9 @@
       <w:szCs w:val="20"/>
     </w:rPr>
   </w:style>
-  <w:style w:type="paragraph" w:styleId="ListParagraph">
+  <w:style w:type="paragraph" w:styleId="a5">
     <w:name w:val="List Paragraph"/>
-    <w:basedOn w:val="Normal"/>
+    <w:basedOn w:val="a"/>
     <w:uiPriority w:val="1"/>
     <w:qFormat/>
     <w:rsid w:val="0006199C"/>
@@ -6374,10 +6761,10 @@
       <w:jc w:val="both"/>
     </w:pPr>
   </w:style>
-  <w:style w:type="paragraph" w:styleId="Header">
+  <w:style w:type="paragraph" w:styleId="a6">
     <w:name w:val="header"/>
-    <w:basedOn w:val="Normal"/>
-    <w:link w:val="HeaderChar"/>
+    <w:basedOn w:val="a"/>
+    <w:link w:val="a7"/>
     <w:uiPriority w:val="99"/>
     <w:unhideWhenUsed/>
     <w:rsid w:val="00E26D12"/>
@@ -6388,20 +6775,20 @@
       </w:tabs>
     </w:pPr>
   </w:style>
-  <w:style w:type="character" w:customStyle="1" w:styleId="HeaderChar">
-    <w:name w:val="Header Char"/>
-    <w:basedOn w:val="DefaultParagraphFont"/>
-    <w:link w:val="Header"/>
+  <w:style w:type="character" w:customStyle="1" w:styleId="a7">
+    <w:name w:val="页眉 字符"/>
+    <w:basedOn w:val="a0"/>
+    <w:link w:val="a6"/>
     <w:uiPriority w:val="99"/>
     <w:rsid w:val="00E26D12"/>
     <w:rPr>
       <w:rFonts w:ascii="Times New Roman" w:eastAsia="Times New Roman" w:hAnsi="Times New Roman" w:cs="Times New Roman"/>
     </w:rPr>
   </w:style>
-  <w:style w:type="paragraph" w:styleId="Footer">
+  <w:style w:type="paragraph" w:styleId="a8">
     <w:name w:val="footer"/>
-    <w:basedOn w:val="Normal"/>
-    <w:link w:val="FooterChar"/>
+    <w:basedOn w:val="a"/>
+    <w:link w:val="a9"/>
     <w:uiPriority w:val="99"/>
     <w:unhideWhenUsed/>
     <w:rsid w:val="00E26D12"/>
@@ -6412,20 +6799,20 @@
       </w:tabs>
     </w:pPr>
   </w:style>
-  <w:style w:type="character" w:customStyle="1" w:styleId="FooterChar">
-    <w:name w:val="Footer Char"/>
-    <w:basedOn w:val="DefaultParagraphFont"/>
-    <w:link w:val="Footer"/>
+  <w:style w:type="character" w:customStyle="1" w:styleId="a9">
+    <w:name w:val="页脚 字符"/>
+    <w:basedOn w:val="a0"/>
+    <w:link w:val="a8"/>
     <w:uiPriority w:val="99"/>
     <w:rsid w:val="00E26D12"/>
     <w:rPr>
       <w:rFonts w:ascii="Times New Roman" w:eastAsia="Times New Roman" w:hAnsi="Times New Roman" w:cs="Times New Roman"/>
     </w:rPr>
   </w:style>
-  <w:style w:type="paragraph" w:styleId="Caption">
+  <w:style w:type="paragraph" w:styleId="aa">
     <w:name w:val="caption"/>
-    <w:basedOn w:val="Normal"/>
-    <w:next w:val="Normal"/>
+    <w:basedOn w:val="a"/>
+    <w:next w:val="a"/>
     <w:uiPriority w:val="35"/>
     <w:unhideWhenUsed/>
     <w:qFormat/>
@@ -6441,9 +6828,9 @@
       <w:szCs w:val="18"/>
     </w:rPr>
   </w:style>
-  <w:style w:type="paragraph" w:styleId="NormalWeb">
+  <w:style w:type="paragraph" w:styleId="ab">
     <w:name w:val="Normal (Web)"/>
-    <w:basedOn w:val="Normal"/>
+    <w:basedOn w:val="a"/>
     <w:uiPriority w:val="99"/>
     <w:semiHidden/>
     <w:unhideWhenUsed/>
@@ -6457,12 +6844,11 @@
     <w:rPr>
       <w:sz w:val="24"/>
       <w:szCs w:val="24"/>
-      <w:lang/>
     </w:rPr>
   </w:style>
-  <w:style w:type="character" w:styleId="Strong">
+  <w:style w:type="character" w:styleId="ac">
     <w:name w:val="Strong"/>
-    <w:basedOn w:val="DefaultParagraphFont"/>
+    <w:basedOn w:val="a0"/>
     <w:uiPriority w:val="22"/>
     <w:qFormat/>
     <w:rsid w:val="00155C09"/>
@@ -6471,10 +6857,10 @@
       <w:bCs/>
     </w:rPr>
   </w:style>
-  <w:style w:type="character" w:customStyle="1" w:styleId="Heading2Char">
-    <w:name w:val="Heading 2 Char"/>
-    <w:basedOn w:val="DefaultParagraphFont"/>
-    <w:link w:val="Heading2"/>
+  <w:style w:type="character" w:customStyle="1" w:styleId="20">
+    <w:name w:val="标题 2 字符"/>
+    <w:basedOn w:val="a0"/>
+    <w:link w:val="2"/>
     <w:uiPriority w:val="9"/>
     <w:semiHidden/>
     <w:rsid w:val="006779F4"/>

</xml_diff>